<commit_message>
online version is done
</commit_message>
<xml_diff>
--- a/files/Lukhanin_CV.docx
+++ b/files/Lukhanin_CV.docx
@@ -1023,7 +1023,25 @@
                 <w:szCs w:val="32"/>
                 <w:lang w:val="en-US"/>
               </w:rPr>
-              <w:t>Frontend developer</w:t>
+              <w:t xml:space="preserve">Frontend </w:t>
+            </w:r>
+            <w:r>
+              <w:rPr>
+                <w:rFonts w:ascii="Open Sans Light" w:hAnsi="Open Sans Light" w:cs="Open Sans Light"/>
+                <w:sz w:val="32"/>
+                <w:szCs w:val="32"/>
+                <w:lang w:val="en-US"/>
+              </w:rPr>
+              <w:t xml:space="preserve">React </w:t>
+            </w:r>
+            <w:r>
+              <w:rPr>
+                <w:rFonts w:ascii="Open Sans Light" w:hAnsi="Open Sans Light" w:cs="Open Sans Light"/>
+                <w:sz w:val="32"/>
+                <w:szCs w:val="32"/>
+                <w:lang w:val="en-US"/>
+              </w:rPr>
+              <w:t>developer</w:t>
             </w:r>
           </w:p>
         </w:tc>
@@ -6876,14 +6894,14 @@
         <v:path o:extrusionok="f" gradientshapeok="t" o:connecttype="rect"/>
         <o:lock v:ext="edit" aspectratio="t"/>
       </v:shapetype>
-      <v:shape id="_x0000_i1106" type="#_x0000_t75" style="width:13.7pt;height:13.7pt;visibility:visible" o:gfxdata="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" o:bullet="t">
+      <v:shape id="_x0000_i1032" type="#_x0000_t75" style="width:13.75pt;height:13.75pt;visibility:visible" o:gfxdata="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" o:bullet="t">
         <v:imagedata r:id="rId1" o:title="" cropbottom="-1179f" cropright="-1179f"/>
       </v:shape>
     </w:pict>
   </w:numPicBullet>
   <w:numPicBullet w:numPicBulletId="1">
     <w:pict>
-      <v:shape id="_x0000_i1107" type="#_x0000_t75" style="width:19pt;height:16.8pt;visibility:visible" o:gfxdata="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" o:bullet="t">
+      <v:shape id="_x0000_i1033" type="#_x0000_t75" style="width:18.8pt;height:16.9pt;visibility:visible" o:gfxdata="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" o:bullet="t">
         <v:imagedata r:id="rId2" o:title="" cropbottom="-780f"/>
       </v:shape>
     </w:pict>

</xml_diff>